<commit_message>
Issue #76: Add description for software metrics
</commit_message>
<xml_diff>
--- a/project_report.docx
+++ b/project_report.docx
@@ -109,23 +109,22 @@
           <w:b/>
           <w:lang w:val="en-US"/>
         </w:rPr>
-        <w:t xml:space="preserve">Meaningful metrics and explanation (at least one process and 2 </w:t>
-      </w:r>
-      <w:proofErr w:type="gramStart"/>
-      <w:r>
+        <w:t>Meaningful metrics and explanation (at least one process and 2 code)</w:t>
+      </w:r>
+    </w:p>
+    <w:p>
+      <w:pPr>
         <w:rPr>
           <w:b/>
           <w:lang w:val="en-US"/>
         </w:rPr>
-        <w:t>code</w:t>
-      </w:r>
-      <w:proofErr w:type="gramEnd"/>
+      </w:pPr>
       <w:r>
         <w:rPr>
           <w:b/>
           <w:lang w:val="en-US"/>
         </w:rPr>
-        <w:t>)</w:t>
+        <w:t>Lessons learned</w:t>
       </w:r>
     </w:p>
     <w:p>
@@ -140,31 +139,7 @@
           <w:b/>
           <w:lang w:val="en-US"/>
         </w:rPr>
-        <w:t>Lessons learned</w:t>
-      </w:r>
-    </w:p>
-    <w:p>
-      <w:pPr>
-        <w:rPr>
-          <w:b/>
-          <w:lang w:val="en-US"/>
-        </w:rPr>
-      </w:pPr>
-      <w:proofErr w:type="spellStart"/>
-      <w:r>
-        <w:rPr>
-          <w:b/>
-          <w:lang w:val="en-US"/>
-        </w:rPr>
-        <w:t>Teams’s</w:t>
-      </w:r>
-      <w:proofErr w:type="spellEnd"/>
-      <w:r>
-        <w:rPr>
-          <w:b/>
-          <w:lang w:val="en-US"/>
-        </w:rPr>
-        <w:t xml:space="preserve"> contribution</w:t>
+        <w:t>Teams’s contribution</w:t>
       </w:r>
     </w:p>
     <w:p>
@@ -471,21 +446,7 @@
         <w:rPr>
           <w:lang w:val="en-US"/>
         </w:rPr>
-        <w:t>Firebase-</w:t>
-      </w:r>
-      <w:proofErr w:type="spellStart"/>
-      <w:r>
-        <w:rPr>
-          <w:lang w:val="en-US"/>
-        </w:rPr>
-        <w:t>auth</w:t>
-      </w:r>
-      <w:proofErr w:type="spellEnd"/>
-      <w:r>
-        <w:rPr>
-          <w:lang w:val="en-US"/>
-        </w:rPr>
-        <w:t>: authentication feature linked to firebase.</w:t>
+        <w:t>Firebase-auth: authentication feature linked to firebase.</w:t>
       </w:r>
     </w:p>
     <w:p>
@@ -548,19 +509,11 @@
           <w:lang w:val="en-US"/>
         </w:rPr>
       </w:pPr>
-      <w:proofErr w:type="spellStart"/>
-      <w:r>
-        <w:rPr>
-          <w:lang w:val="en-US"/>
-        </w:rPr>
-        <w:t>Vue</w:t>
-      </w:r>
-      <w:proofErr w:type="spellEnd"/>
-      <w:r>
-        <w:rPr>
-          <w:lang w:val="en-US"/>
-        </w:rPr>
-        <w:t xml:space="preserve"> – modules for the layout templates.</w:t>
+      <w:r>
+        <w:rPr>
+          <w:lang w:val="en-US"/>
+        </w:rPr>
+        <w:t>Vue – modules for the layout templates.</w:t>
       </w:r>
     </w:p>
     <w:p>
@@ -574,19 +527,11 @@
           <w:lang w:val="en-US"/>
         </w:rPr>
       </w:pPr>
-      <w:proofErr w:type="spellStart"/>
-      <w:r>
-        <w:rPr>
-          <w:lang w:val="en-US"/>
-        </w:rPr>
-        <w:t>Vuetify</w:t>
-      </w:r>
-      <w:proofErr w:type="spellEnd"/>
-      <w:r>
-        <w:rPr>
-          <w:lang w:val="en-US"/>
-        </w:rPr>
-        <w:t xml:space="preserve"> – modules representing the material components.</w:t>
+      <w:r>
+        <w:rPr>
+          <w:lang w:val="en-US"/>
+        </w:rPr>
+        <w:t>Vuetify – modules representing the material components.</w:t>
       </w:r>
     </w:p>
     <w:p>
@@ -618,19 +563,11 @@
           <w:lang w:val="en-US"/>
         </w:rPr>
       </w:pPr>
-      <w:proofErr w:type="spellStart"/>
-      <w:r>
-        <w:rPr>
-          <w:lang w:val="en-US"/>
-        </w:rPr>
-        <w:t>VuEx</w:t>
-      </w:r>
-      <w:proofErr w:type="spellEnd"/>
-      <w:r>
-        <w:rPr>
-          <w:lang w:val="en-US"/>
-        </w:rPr>
-        <w:t xml:space="preserve"> container – controlling the actions, mutations, state and getters modules.</w:t>
+      <w:r>
+        <w:rPr>
+          <w:lang w:val="en-US"/>
+        </w:rPr>
+        <w:t>VuEx container – controlling the actions, mutations, state and getters modules.</w:t>
       </w:r>
     </w:p>
     <w:p>
@@ -683,21 +620,7 @@
         <w:rPr>
           <w:lang w:val="en-US"/>
         </w:rPr>
-        <w:t xml:space="preserve">Our application uses </w:t>
-      </w:r>
-      <w:proofErr w:type="spellStart"/>
-      <w:r>
-        <w:rPr>
-          <w:lang w:val="en-US"/>
-        </w:rPr>
-        <w:t>VuEx</w:t>
-      </w:r>
-      <w:proofErr w:type="spellEnd"/>
-      <w:r>
-        <w:rPr>
-          <w:lang w:val="en-US"/>
-        </w:rPr>
-        <w:t>, a state management pattern, to maintain a centralized store for all the components in the application. It implements a subset of the Flux pattern and is based on the concept of one-way data flow.</w:t>
+        <w:t>Our application uses VuEx, a state management pattern, to maintain a centralized store for all the components in the application. It implements a subset of the Flux pattern and is based on the concept of one-way data flow.</w:t>
       </w:r>
     </w:p>
     <w:p>
@@ -771,21 +694,7 @@
         <w:rPr>
           <w:lang w:val="en-US"/>
         </w:rPr>
-        <w:t xml:space="preserve">The diagram represents the model of </w:t>
-      </w:r>
-      <w:proofErr w:type="spellStart"/>
-      <w:r>
-        <w:rPr>
-          <w:lang w:val="en-US"/>
-        </w:rPr>
-        <w:t>VuEx</w:t>
-      </w:r>
-      <w:proofErr w:type="spellEnd"/>
-      <w:r>
-        <w:rPr>
-          <w:lang w:val="en-US"/>
-        </w:rPr>
-        <w:t xml:space="preserve"> tailored specifically for Vue.js</w:t>
+        <w:t>The diagram represents the model of VuEx tailored specifically for Vue.js</w:t>
       </w:r>
     </w:p>
     <w:p>
@@ -1102,21 +1011,7 @@
         <w:rPr>
           <w:lang w:val="en-US"/>
         </w:rPr>
-        <w:t xml:space="preserve">: The </w:t>
-      </w:r>
-      <w:proofErr w:type="spellStart"/>
-      <w:r>
-        <w:rPr>
-          <w:lang w:val="en-US"/>
-        </w:rPr>
-        <w:t>camelcase</w:t>
-      </w:r>
-      <w:proofErr w:type="spellEnd"/>
-      <w:r>
-        <w:rPr>
-          <w:lang w:val="en-US"/>
-        </w:rPr>
-        <w:t xml:space="preserve"> style has been used whenever a variable needed to be declared, that is the first letter of the word is always in lower case and then any additional words would be chained to the previous word with a capital letter.</w:t>
+        <w:t>: The camelcase style has been used whenever a variable needed to be declared, that is the first letter of the word is always in lower case and then any additional words would be chained to the previous word with a capital letter.</w:t>
       </w:r>
     </w:p>
     <w:p>
@@ -1145,39 +1040,7 @@
           <w:color w:val="C45911" w:themeColor="accent2" w:themeShade="BF"/>
           <w:lang w:val="en-US"/>
         </w:rPr>
-        <w:t xml:space="preserve">: </w:t>
-      </w:r>
-      <w:proofErr w:type="spellStart"/>
-      <w:r>
-        <w:rPr>
-          <w:color w:val="C45911" w:themeColor="accent2" w:themeShade="BF"/>
-          <w:lang w:val="en-US"/>
-        </w:rPr>
-        <w:t>var</w:t>
-      </w:r>
-      <w:proofErr w:type="spellEnd"/>
-      <w:r>
-        <w:rPr>
-          <w:color w:val="C45911" w:themeColor="accent2" w:themeShade="BF"/>
-          <w:lang w:val="en-US"/>
-        </w:rPr>
-        <w:t xml:space="preserve"> </w:t>
-      </w:r>
-      <w:proofErr w:type="spellStart"/>
-      <w:r>
-        <w:rPr>
-          <w:color w:val="C45911" w:themeColor="accent2" w:themeShade="BF"/>
-          <w:lang w:val="en-US"/>
-        </w:rPr>
-        <w:t>adPage</w:t>
-      </w:r>
-      <w:proofErr w:type="spellEnd"/>
-      <w:r>
-        <w:rPr>
-          <w:color w:val="C45911" w:themeColor="accent2" w:themeShade="BF"/>
-          <w:lang w:val="en-US"/>
-        </w:rPr>
-        <w:t xml:space="preserve"> = { }</w:t>
+        <w:t>: var adPage = { }</w:t>
       </w:r>
     </w:p>
     <w:p>
@@ -1203,38 +1066,15 @@
         <w:rPr>
           <w:lang w:val="en-US"/>
         </w:rPr>
-        <w:t xml:space="preserve">: Similar to variable naming style, except that the first letter of the word is uppercase. Since </w:t>
-      </w:r>
-      <w:proofErr w:type="spellStart"/>
-      <w:r>
-        <w:rPr>
-          <w:lang w:val="en-US"/>
-        </w:rPr>
-        <w:t>Vue</w:t>
-      </w:r>
-      <w:proofErr w:type="spellEnd"/>
-      <w:r>
-        <w:rPr>
-          <w:lang w:val="en-US"/>
-        </w:rPr>
-        <w:t xml:space="preserve"> JS is being used as the front-end framework, the extensions of the files will be </w:t>
+        <w:t xml:space="preserve">: Similar to variable naming style, except that the first letter of the word is uppercase. Since Vue JS is being used as the front-end framework, the extensions of the files will be </w:t>
       </w:r>
       <w:r>
         <w:rPr>
           <w:i/>
           <w:lang w:val="en-US"/>
         </w:rPr>
-        <w:t>.</w:t>
-      </w:r>
-      <w:proofErr w:type="spellStart"/>
-      <w:r>
-        <w:rPr>
-          <w:i/>
-          <w:lang w:val="en-US"/>
-        </w:rPr>
-        <w:t>vue</w:t>
-      </w:r>
-      <w:proofErr w:type="spellEnd"/>
+        <w:t>.vue</w:t>
+      </w:r>
     </w:p>
     <w:p>
       <w:pPr>
@@ -1248,17 +1088,8 @@
           <w:color w:val="C45911" w:themeColor="accent2" w:themeShade="BF"/>
           <w:lang w:val="en-US"/>
         </w:rPr>
-        <w:t xml:space="preserve">Example: </w:t>
-      </w:r>
-      <w:proofErr w:type="spellStart"/>
-      <w:r>
-        <w:rPr>
-          <w:color w:val="C45911" w:themeColor="accent2" w:themeShade="BF"/>
-          <w:lang w:val="en-US"/>
-        </w:rPr>
-        <w:t>UserProfile.vue</w:t>
-      </w:r>
-      <w:proofErr w:type="spellEnd"/>
+        <w:t>Example: UserProfile.vue</w:t>
+      </w:r>
     </w:p>
     <w:p>
       <w:pPr>
@@ -1359,90 +1190,45 @@
           <w:lang w:val="en-US"/>
         </w:rPr>
       </w:pPr>
-      <w:proofErr w:type="spellStart"/>
       <w:r>
         <w:rPr>
           <w:b/>
           <w:lang w:val="en-US"/>
         </w:rPr>
-        <w:t>ESLint</w:t>
-      </w:r>
-      <w:proofErr w:type="spellEnd"/>
-      <w:r>
-        <w:rPr>
-          <w:b/>
-          <w:lang w:val="en-US"/>
-        </w:rPr>
-        <w:t xml:space="preserve"> Coding Rules</w:t>
-      </w:r>
-      <w:r>
-        <w:rPr>
-          <w:lang w:val="en-US"/>
-        </w:rPr>
-        <w:t xml:space="preserve">: </w:t>
-      </w:r>
-      <w:proofErr w:type="spellStart"/>
-      <w:r>
-        <w:rPr>
-          <w:lang w:val="en-US"/>
-        </w:rPr>
-        <w:t>ESLint</w:t>
-      </w:r>
-      <w:proofErr w:type="spellEnd"/>
-      <w:r>
-        <w:rPr>
-          <w:lang w:val="en-US"/>
-        </w:rPr>
-        <w:t xml:space="preserve"> contains a list of rules which helps structure our code for ease of maintenance and evolution.</w:t>
-      </w:r>
-    </w:p>
-    <w:p>
-      <w:pPr>
-        <w:rPr>
-          <w:lang w:val="en-US"/>
-        </w:rPr>
-      </w:pPr>
-      <w:proofErr w:type="spellStart"/>
+        <w:t>ESLint Coding Rules</w:t>
+      </w:r>
+      <w:r>
+        <w:rPr>
+          <w:lang w:val="en-US"/>
+        </w:rPr>
+        <w:t>: ESLint contains a list of rules which helps structure our code for ease of maintenance and evolution.</w:t>
+      </w:r>
+    </w:p>
+    <w:p>
+      <w:pPr>
+        <w:rPr>
+          <w:lang w:val="en-US"/>
+        </w:rPr>
+      </w:pPr>
       <w:r>
         <w:rPr>
           <w:lang w:val="en-US"/>
         </w:rPr>
         <w:lastRenderedPageBreak/>
-        <w:t>ESLint</w:t>
-      </w:r>
-      <w:proofErr w:type="spellEnd"/>
-      <w:r>
-        <w:rPr>
-          <w:lang w:val="en-US"/>
-        </w:rPr>
-        <w:t xml:space="preserve"> contains rules that prevent syntax or logic errors, variable declaration or even ways of coding to avoid problems.</w:t>
-      </w:r>
-    </w:p>
-    <w:p>
-      <w:pPr>
-        <w:rPr>
-          <w:lang w:val="en-US"/>
-        </w:rPr>
-      </w:pPr>
-      <w:r>
-        <w:rPr>
-          <w:lang w:val="en-US"/>
-        </w:rPr>
-        <w:t xml:space="preserve">Our application uses the </w:t>
-      </w:r>
-      <w:proofErr w:type="spellStart"/>
-      <w:r>
-        <w:rPr>
-          <w:lang w:val="en-US"/>
-        </w:rPr>
-        <w:t>ESLint</w:t>
-      </w:r>
-      <w:proofErr w:type="spellEnd"/>
-      <w:r>
-        <w:rPr>
-          <w:lang w:val="en-US"/>
-        </w:rPr>
-        <w:t xml:space="preserve"> plugin with checks turned on so that we enforce these rules for every commit which help maintains consistency and integrity of our application code.</w:t>
+        <w:t>ESLint contains rules that prevent syntax or logic errors, variable declaration or even ways of coding to avoid problems.</w:t>
+      </w:r>
+    </w:p>
+    <w:p>
+      <w:pPr>
+        <w:rPr>
+          <w:lang w:val="en-US"/>
+        </w:rPr>
+      </w:pPr>
+      <w:r>
+        <w:rPr>
+          <w:lang w:val="en-US"/>
+        </w:rPr>
+        <w:t>Our application uses the ESLint plugin with checks turned on so that we enforce these rules for every commit which help maintains consistency and integrity of our application code.</w:t>
       </w:r>
     </w:p>
     <w:p>
@@ -1467,21 +1253,7 @@
         <w:rPr>
           <w:lang w:val="en-US"/>
         </w:rPr>
-        <w:t xml:space="preserve">: Our application uses the ES6 </w:t>
-      </w:r>
-      <w:proofErr w:type="gramStart"/>
-      <w:r>
-        <w:rPr>
-          <w:lang w:val="en-US"/>
-        </w:rPr>
-        <w:t>features which makes</w:t>
-      </w:r>
-      <w:proofErr w:type="gramEnd"/>
-      <w:r>
-        <w:rPr>
-          <w:lang w:val="en-US"/>
-        </w:rPr>
-        <w:t xml:space="preserve"> our coding consistent. </w:t>
+        <w:t xml:space="preserve">: Our application uses the ES6 features which makes our coding consistent. </w:t>
       </w:r>
     </w:p>
     <w:p>
@@ -1522,21 +1294,7 @@
         <w:rPr>
           <w:lang w:val="en-US"/>
         </w:rPr>
-        <w:t xml:space="preserve">By using the </w:t>
-      </w:r>
-      <w:proofErr w:type="spellStart"/>
-      <w:r>
-        <w:rPr>
-          <w:lang w:val="en-US"/>
-        </w:rPr>
-        <w:t>VuEx</w:t>
-      </w:r>
-      <w:proofErr w:type="spellEnd"/>
-      <w:r>
-        <w:rPr>
-          <w:lang w:val="en-US"/>
-        </w:rPr>
-        <w:t xml:space="preserve"> state management pattern, it allows us to increase code reuse since our modules are separated and it allows us to work on separate items concurrently.</w:t>
+        <w:t>By using the VuEx state management pattern, it allows us to increase code reuse since our modules are separated and it allows us to work on separate items concurrently.</w:t>
       </w:r>
     </w:p>
     <w:p>
@@ -1570,35 +1328,7 @@
         <w:rPr>
           <w:lang w:val="en-US"/>
         </w:rPr>
-        <w:t xml:space="preserve">By using the </w:t>
-      </w:r>
-      <w:proofErr w:type="spellStart"/>
-      <w:r>
-        <w:rPr>
-          <w:lang w:val="en-US"/>
-        </w:rPr>
-        <w:t>ESLint</w:t>
-      </w:r>
-      <w:proofErr w:type="spellEnd"/>
-      <w:r>
-        <w:rPr>
-          <w:lang w:val="en-US"/>
-        </w:rPr>
-        <w:t xml:space="preserve"> plugins and with the check turned on, it allows </w:t>
-      </w:r>
-      <w:proofErr w:type="spellStart"/>
-      <w:r>
-        <w:rPr>
-          <w:lang w:val="en-US"/>
-        </w:rPr>
-        <w:t>use</w:t>
-      </w:r>
-      <w:proofErr w:type="spellEnd"/>
-      <w:r>
-        <w:rPr>
-          <w:lang w:val="en-US"/>
-        </w:rPr>
-        <w:t xml:space="preserve"> to safe code and complex algorithm will be detected by the plugin with a warning during the compilation phase.</w:t>
+        <w:t>By using the ESLint plugins and with the check turned on, it allows use to safe code and complex algorithm will be detected by the plugin with a warning during the compilation phase.</w:t>
       </w:r>
     </w:p>
     <w:p>
@@ -1701,21 +1431,7 @@
         <w:rPr>
           <w:lang w:val="en-US"/>
         </w:rPr>
-        <w:t xml:space="preserve"> feature or issue to the application is registered as an issue in </w:t>
-      </w:r>
-      <w:proofErr w:type="spellStart"/>
-      <w:r>
-        <w:rPr>
-          <w:lang w:val="en-US"/>
-        </w:rPr>
-        <w:t>GitHub</w:t>
-      </w:r>
-      <w:proofErr w:type="spellEnd"/>
-      <w:r>
-        <w:rPr>
-          <w:lang w:val="en-US"/>
-        </w:rPr>
-        <w:t>.</w:t>
+        <w:t xml:space="preserve"> feature or issue to the application is registered as an issue in GitHub.</w:t>
       </w:r>
     </w:p>
     <w:p>
@@ -1734,21 +1450,7 @@
         <w:rPr>
           <w:lang w:val="en-US"/>
         </w:rPr>
-        <w:t xml:space="preserve">Once the issue is created, labels illustrating the Priority, Points, Type, </w:t>
-      </w:r>
-      <w:proofErr w:type="gramStart"/>
-      <w:r>
-        <w:rPr>
-          <w:lang w:val="en-US"/>
-        </w:rPr>
-        <w:t>Risk</w:t>
-      </w:r>
-      <w:proofErr w:type="gramEnd"/>
-      <w:r>
-        <w:rPr>
-          <w:lang w:val="en-US"/>
-        </w:rPr>
-        <w:t xml:space="preserve"> is assigned to it.</w:t>
+        <w:t>Once the issue is created, labels illustrating the Priority, Points, Type, Risk is assigned to it.</w:t>
       </w:r>
       <w:r>
         <w:rPr>
@@ -1769,19 +1471,11 @@
           <w:lang w:val="en-US"/>
         </w:rPr>
       </w:pPr>
-      <w:proofErr w:type="gramStart"/>
-      <w:r>
-        <w:rPr>
-          <w:lang w:val="en-US"/>
-        </w:rPr>
-        <w:t>Members working on the issue is</w:t>
-      </w:r>
-      <w:proofErr w:type="gramEnd"/>
-      <w:r>
-        <w:rPr>
-          <w:lang w:val="en-US"/>
-        </w:rPr>
-        <w:t xml:space="preserve"> assigned to it.</w:t>
+      <w:r>
+        <w:rPr>
+          <w:lang w:val="en-US"/>
+        </w:rPr>
+        <w:t>Members working on the issue is assigned to it.</w:t>
       </w:r>
     </w:p>
     <w:p>
@@ -1800,21 +1494,7 @@
         <w:rPr>
           <w:lang w:val="en-US"/>
         </w:rPr>
-        <w:t xml:space="preserve">Comments are added to the issue on </w:t>
-      </w:r>
-      <w:proofErr w:type="spellStart"/>
-      <w:r>
-        <w:rPr>
-          <w:lang w:val="en-US"/>
-        </w:rPr>
-        <w:t>Github</w:t>
-      </w:r>
-      <w:proofErr w:type="spellEnd"/>
-      <w:r>
-        <w:rPr>
-          <w:lang w:val="en-US"/>
-        </w:rPr>
-        <w:t xml:space="preserve"> to show progress or any problems related to it.</w:t>
+        <w:t>Comments are added to the issue on Github to show progress or any problems related to it.</w:t>
       </w:r>
     </w:p>
     <w:p>
@@ -1872,21 +1552,7 @@
         <w:rPr>
           <w:lang w:val="en-US"/>
         </w:rPr>
-        <w:t xml:space="preserve">For the development process we follow a </w:t>
-      </w:r>
-      <w:proofErr w:type="spellStart"/>
-      <w:r>
-        <w:rPr>
-          <w:lang w:val="en-US"/>
-        </w:rPr>
-        <w:t>git</w:t>
-      </w:r>
-      <w:proofErr w:type="spellEnd"/>
-      <w:r>
-        <w:rPr>
-          <w:lang w:val="en-US"/>
-        </w:rPr>
-        <w:t>-flow like pattern for GIT for code development and monitoring.</w:t>
+        <w:t>For the development process we follow a git-flow like pattern for GIT for code development and monitoring.</w:t>
       </w:r>
     </w:p>
     <w:p>
@@ -1920,21 +1586,7 @@
         <w:rPr>
           <w:lang w:val="en-US"/>
         </w:rPr>
-        <w:t>Once an issue is assigned to a member, the developer will create a branch and work on the issue till completion. Once completed, it is integrated in the “</w:t>
-      </w:r>
-      <w:proofErr w:type="spellStart"/>
-      <w:r>
-        <w:rPr>
-          <w:lang w:val="en-US"/>
-        </w:rPr>
-        <w:t>dev</w:t>
-      </w:r>
-      <w:proofErr w:type="spellEnd"/>
-      <w:r>
-        <w:rPr>
-          <w:lang w:val="en-US"/>
-        </w:rPr>
-        <w:t>” branch by sending a pull request.</w:t>
+        <w:t>Once an issue is assigned to a member, the developer will create a branch and work on the issue till completion. Once completed, it is integrated in the “dev” branch by sending a pull request.</w:t>
       </w:r>
     </w:p>
     <w:p>
@@ -2043,21 +1695,7 @@
         <w:rPr>
           <w:lang w:val="en-US"/>
         </w:rPr>
-        <w:t xml:space="preserve">When a pull request is sent, our CI tool will run </w:t>
-      </w:r>
-      <w:proofErr w:type="gramStart"/>
-      <w:r>
-        <w:rPr>
-          <w:lang w:val="en-US"/>
-        </w:rPr>
-        <w:t>all the</w:t>
-      </w:r>
-      <w:proofErr w:type="gramEnd"/>
-      <w:r>
-        <w:rPr>
-          <w:lang w:val="en-US"/>
-        </w:rPr>
-        <w:t xml:space="preserve"> unit and component tests to validate for any regressions. It is only if all the unit tests have passed that the merge request will be accepted.</w:t>
+        <w:t>When a pull request is sent, our CI tool will run all the unit and component tests to validate for any regressions. It is only if all the unit tests have passed that the merge request will be accepted.</w:t>
       </w:r>
     </w:p>
     <w:p>
@@ -2076,21 +1714,7 @@
         <w:rPr>
           <w:lang w:val="en-US"/>
         </w:rPr>
-        <w:t xml:space="preserve">Once our CI tool have run and passes, a report of the unit tests covered together with </w:t>
-      </w:r>
-      <w:proofErr w:type="gramStart"/>
-      <w:r>
-        <w:rPr>
-          <w:lang w:val="en-US"/>
-        </w:rPr>
-        <w:t>a code</w:t>
-      </w:r>
-      <w:proofErr w:type="gramEnd"/>
-      <w:r>
-        <w:rPr>
-          <w:lang w:val="en-US"/>
-        </w:rPr>
-        <w:t xml:space="preserve"> coverage report will be generated. The report will give an indication of any missing tests based on the size of the code.</w:t>
+        <w:t>Once our CI tool have run and passes, a report of the unit tests covered together with a code coverage report will be generated. The report will give an indication of any missing tests based on the size of the code.</w:t>
       </w:r>
     </w:p>
     <w:p>
@@ -2305,21 +1929,7 @@
         <w:rPr>
           <w:lang w:val="en-US"/>
         </w:rPr>
-        <w:t xml:space="preserve">Based on our </w:t>
-      </w:r>
-      <w:proofErr w:type="spellStart"/>
-      <w:r>
-        <w:rPr>
-          <w:lang w:val="en-US"/>
-        </w:rPr>
-        <w:t>VuEx</w:t>
-      </w:r>
-      <w:proofErr w:type="spellEnd"/>
-      <w:r>
-        <w:rPr>
-          <w:lang w:val="en-US"/>
-        </w:rPr>
-        <w:t xml:space="preserve"> pattern, unit tests have been applied only to classes that contains our business logic implementation namely the *.action classes.</w:t>
+        <w:t>Based on our VuEx pattern, unit tests have been applied only to classes that contains our business logic implementation namely the *.action classes.</w:t>
       </w:r>
     </w:p>
     <w:p>
@@ -2546,21 +2156,7 @@
         <w:rPr>
           <w:lang w:val="en-US"/>
         </w:rPr>
-        <w:t xml:space="preserve">: where the system is initialized with the </w:t>
-      </w:r>
-      <w:proofErr w:type="spellStart"/>
-      <w:r>
-        <w:rPr>
-          <w:lang w:val="en-US"/>
-        </w:rPr>
-        <w:t>testcase</w:t>
-      </w:r>
-      <w:proofErr w:type="spellEnd"/>
-      <w:r>
-        <w:rPr>
-          <w:lang w:val="en-US"/>
-        </w:rPr>
-        <w:t xml:space="preserve"> </w:t>
+        <w:t xml:space="preserve">: where the system is initialized with the testcase </w:t>
       </w:r>
       <w:r>
         <w:rPr>
@@ -2618,35 +2214,7 @@
         <w:rPr>
           <w:lang w:val="en-US"/>
         </w:rPr>
-        <w:t>Once the unit tests are created, it can be executed by using the “</w:t>
-      </w:r>
-      <w:proofErr w:type="spellStart"/>
-      <w:r>
-        <w:rPr>
-          <w:lang w:val="en-US"/>
-        </w:rPr>
-        <w:t>npm</w:t>
-      </w:r>
-      <w:proofErr w:type="spellEnd"/>
-      <w:r>
-        <w:rPr>
-          <w:lang w:val="en-US"/>
-        </w:rPr>
-        <w:t xml:space="preserve"> run tests” command which an alias of the actual command defined in the “</w:t>
-      </w:r>
-      <w:proofErr w:type="spellStart"/>
-      <w:r>
-        <w:rPr>
-          <w:lang w:val="en-US"/>
-        </w:rPr>
-        <w:t>package.json</w:t>
-      </w:r>
-      <w:proofErr w:type="spellEnd"/>
-      <w:r>
-        <w:rPr>
-          <w:lang w:val="en-US"/>
-        </w:rPr>
-        <w:t>” file.</w:t>
+        <w:t>Once the unit tests are created, it can be executed by using the “npm run tests” command which an alias of the actual command defined in the “package.json” file.</w:t>
       </w:r>
     </w:p>
     <w:p>
@@ -2939,75 +2507,33 @@
         <w:rPr>
           <w:lang w:val="en-US"/>
         </w:rPr>
-        <w:t xml:space="preserve">Most of the JavaScript functions and API uses the Promises style and Asynchronous type. So the unit tests have to be tailored to handle these </w:t>
-      </w:r>
-      <w:proofErr w:type="gramStart"/>
-      <w:r>
-        <w:rPr>
-          <w:lang w:val="en-US"/>
-        </w:rPr>
-        <w:t>type</w:t>
-      </w:r>
-      <w:proofErr w:type="gramEnd"/>
-      <w:r>
-        <w:rPr>
-          <w:lang w:val="en-US"/>
-        </w:rPr>
-        <w:t xml:space="preserve"> of calls.</w:t>
-      </w:r>
-    </w:p>
-    <w:p>
-      <w:pPr>
-        <w:rPr>
-          <w:lang w:val="en-US"/>
-        </w:rPr>
-      </w:pPr>
-      <w:r>
-        <w:rPr>
-          <w:lang w:val="en-US"/>
-        </w:rPr>
-        <w:t xml:space="preserve">Also all our </w:t>
-      </w:r>
-      <w:proofErr w:type="gramStart"/>
-      <w:r>
-        <w:rPr>
-          <w:lang w:val="en-US"/>
-        </w:rPr>
-        <w:t>tests is</w:t>
-      </w:r>
-      <w:proofErr w:type="gramEnd"/>
-      <w:r>
-        <w:rPr>
-          <w:lang w:val="en-US"/>
-        </w:rPr>
-        <w:t xml:space="preserve"> performed on our live database. Dummy data has to be setup for the test cases and these data have to be destroyed at the end of the tests.</w:t>
-      </w:r>
-    </w:p>
-    <w:p>
-      <w:pPr>
-        <w:rPr>
-          <w:lang w:val="en-US"/>
-        </w:rPr>
-      </w:pPr>
-      <w:r>
-        <w:rPr>
-          <w:lang w:val="en-US"/>
-        </w:rPr>
-        <w:t xml:space="preserve">Our database is secured and only registered user is </w:t>
-      </w:r>
-      <w:proofErr w:type="gramStart"/>
-      <w:r>
-        <w:rPr>
-          <w:lang w:val="en-US"/>
-        </w:rPr>
-        <w:t>allow</w:t>
-      </w:r>
-      <w:proofErr w:type="gramEnd"/>
-      <w:r>
-        <w:rPr>
-          <w:lang w:val="en-US"/>
-        </w:rPr>
-        <w:t xml:space="preserve"> to perform update transaction. Unit tests have to be tailored for a “before execution” and “after execution” to handle the security issue.</w:t>
+        <w:t>Most of the JavaScript functions and API uses the Promises style and Asynchronous type. So the unit tests have to be tailored to handle these type of calls.</w:t>
+      </w:r>
+    </w:p>
+    <w:p>
+      <w:pPr>
+        <w:rPr>
+          <w:lang w:val="en-US"/>
+        </w:rPr>
+      </w:pPr>
+      <w:r>
+        <w:rPr>
+          <w:lang w:val="en-US"/>
+        </w:rPr>
+        <w:t>Also all our tests is performed on our live database. Dummy data has to be setup for the test cases and these data have to be destroyed at the end of the tests.</w:t>
+      </w:r>
+    </w:p>
+    <w:p>
+      <w:pPr>
+        <w:rPr>
+          <w:lang w:val="en-US"/>
+        </w:rPr>
+      </w:pPr>
+      <w:r>
+        <w:rPr>
+          <w:lang w:val="en-US"/>
+        </w:rPr>
+        <w:t>Our database is secured and only registered user is allow to perform update transaction. Unit tests have to be tailored for a “before execution” and “after execution” to handle the security issue.</w:t>
       </w:r>
     </w:p>
     <w:p>
@@ -3048,21 +2574,7 @@
         <w:rPr>
           <w:lang w:val="en-US"/>
         </w:rPr>
-        <w:t xml:space="preserve">The system testing is performed manually by using the Acceptance Tests defined in our Wiki Page. For each user story, one or more acceptance </w:t>
-      </w:r>
-      <w:proofErr w:type="gramStart"/>
-      <w:r>
-        <w:rPr>
-          <w:lang w:val="en-US"/>
-        </w:rPr>
-        <w:t>have</w:t>
-      </w:r>
-      <w:proofErr w:type="gramEnd"/>
-      <w:r>
-        <w:rPr>
-          <w:lang w:val="en-US"/>
-        </w:rPr>
-        <w:t xml:space="preserve"> been defined and for each release, the acceptance tests is covered and the results of the test displayed on the Wiki Page.</w:t>
+        <w:t>The system testing is performed manually by using the Acceptance Tests defined in our Wiki Page. For each user story, one or more acceptance have been defined and for each release, the acceptance tests is covered and the results of the test displayed on the Wiki Page.</w:t>
       </w:r>
     </w:p>
     <w:p>
@@ -3127,21 +2639,7 @@
         <w:rPr>
           <w:lang w:val="en-US"/>
         </w:rPr>
-        <w:t xml:space="preserve">The following metrics have been derived based from the master repo in </w:t>
-      </w:r>
-      <w:proofErr w:type="spellStart"/>
-      <w:r>
-        <w:rPr>
-          <w:lang w:val="en-US"/>
-        </w:rPr>
-        <w:t>GitHub</w:t>
-      </w:r>
-      <w:proofErr w:type="spellEnd"/>
-      <w:r>
-        <w:rPr>
-          <w:lang w:val="en-US"/>
-        </w:rPr>
-        <w:t>.</w:t>
+        <w:t>The following metrics have been derived based from the master repo in GitHub.</w:t>
       </w:r>
     </w:p>
     <w:p>
@@ -3187,6 +2685,12 @@
           <w:lang w:val="en-US"/>
         </w:rPr>
         <w:t>Application Breakdown</w:t>
+      </w:r>
+      <w:r>
+        <w:rPr>
+          <w:lang w:val="en-US"/>
+        </w:rPr>
+        <w:t xml:space="preserve"> – metric code</w:t>
       </w:r>
     </w:p>
     <w:p>
@@ -3316,6 +2820,104 @@
         <w:rPr>
           <w:lang w:val="en-US"/>
         </w:rPr>
+        <w:t>Metric Summary – understand tool</w:t>
+      </w:r>
+    </w:p>
+    <w:p>
+      <w:pPr>
+        <w:rPr>
+          <w:lang w:val="en-US"/>
+        </w:rPr>
+      </w:pPr>
+    </w:p>
+    <w:p>
+      <w:pPr>
+        <w:rPr>
+          <w:lang w:val="en-US"/>
+        </w:rPr>
+      </w:pPr>
+      <w:r>
+        <w:rPr>
+          <w:noProof/>
+          <w:lang w:val="fr-FR" w:eastAsia="fr-FR"/>
+        </w:rPr>
+        <w:drawing>
+          <wp:inline distT="0" distB="0" distL="0" distR="0">
+            <wp:extent cx="3164223" cy="1992702"/>
+            <wp:effectExtent l="0" t="0" r="0" b="7620"/>
+            <wp:docPr id="13" name="Picture 13"/>
+            <wp:cNvGraphicFramePr>
+              <a:graphicFrameLocks xmlns:a="http://schemas.openxmlformats.org/drawingml/2006/main" noChangeAspect="1"/>
+            </wp:cNvGraphicFramePr>
+            <a:graphic xmlns:a="http://schemas.openxmlformats.org/drawingml/2006/main">
+              <a:graphicData uri="http://schemas.openxmlformats.org/drawingml/2006/picture">
+                <pic:pic xmlns:pic="http://schemas.openxmlformats.org/drawingml/2006/picture">
+                  <pic:nvPicPr>
+                    <pic:cNvPr id="0" name="Picture 2"/>
+                    <pic:cNvPicPr>
+                      <a:picLocks noChangeAspect="1" noChangeArrowheads="1"/>
+                    </pic:cNvPicPr>
+                  </pic:nvPicPr>
+                  <pic:blipFill>
+                    <a:blip r:embed="rId17">
+                      <a:extLst>
+                        <a:ext uri="{28A0092B-C50C-407E-A947-70E740481C1C}">
+                          <a14:useLocalDpi xmlns:a14="http://schemas.microsoft.com/office/drawing/2010/main" val="0"/>
+                        </a:ext>
+                      </a:extLst>
+                    </a:blip>
+                    <a:srcRect/>
+                    <a:stretch>
+                      <a:fillRect/>
+                    </a:stretch>
+                  </pic:blipFill>
+                  <pic:spPr bwMode="auto">
+                    <a:xfrm>
+                      <a:off x="0" y="0"/>
+                      <a:ext cx="3164314" cy="1992760"/>
+                    </a:xfrm>
+                    <a:prstGeom prst="rect">
+                      <a:avLst/>
+                    </a:prstGeom>
+                    <a:noFill/>
+                    <a:ln>
+                      <a:noFill/>
+                    </a:ln>
+                  </pic:spPr>
+                </pic:pic>
+              </a:graphicData>
+            </a:graphic>
+          </wp:inline>
+        </w:drawing>
+      </w:r>
+    </w:p>
+    <w:p>
+      <w:pPr>
+        <w:pStyle w:val="Heading2"/>
+        <w:rPr>
+          <w:lang w:val="en-US"/>
+        </w:rPr>
+      </w:pPr>
+    </w:p>
+    <w:p>
+      <w:pPr>
+        <w:pStyle w:val="Heading2"/>
+        <w:rPr>
+          <w:lang w:val="en-US"/>
+        </w:rPr>
+      </w:pPr>
+    </w:p>
+    <w:p>
+      <w:pPr>
+        <w:pStyle w:val="Heading2"/>
+        <w:rPr>
+          <w:lang w:val="en-US"/>
+        </w:rPr>
+      </w:pPr>
+      <w:r>
+        <w:rPr>
+          <w:lang w:val="en-US"/>
+        </w:rPr>
         <w:t>Team Contribution</w:t>
       </w:r>
     </w:p>
@@ -3366,7 +2968,7 @@
                     <pic:cNvPicPr/>
                   </pic:nvPicPr>
                   <pic:blipFill>
-                    <a:blip r:embed="rId17"/>
+                    <a:blip r:embed="rId18"/>
                     <a:stretch>
                       <a:fillRect/>
                     </a:stretch>
@@ -3405,8 +3007,13 @@
         <w:rPr>
           <w:lang w:val="en-US"/>
         </w:rPr>
-        <w:lastRenderedPageBreak/>
         <w:t>File Breakdown</w:t>
+      </w:r>
+      <w:r>
+        <w:rPr>
+          <w:lang w:val="en-US"/>
+        </w:rPr>
+        <w:t xml:space="preserve"> – Process code</w:t>
       </w:r>
     </w:p>
     <w:p>
@@ -3458,7 +3065,7 @@
                     </pic:cNvPicPr>
                   </pic:nvPicPr>
                   <pic:blipFill>
-                    <a:blip r:embed="rId18">
+                    <a:blip r:embed="rId19">
                       <a:extLst>
                         <a:ext uri="{28A0092B-C50C-407E-A947-70E740481C1C}">
                           <a14:useLocalDpi xmlns:a14="http://schemas.microsoft.com/office/drawing/2010/main" val="0"/>
@@ -3523,6 +3130,13 @@
           <w:lang w:val="en-US"/>
         </w:rPr>
       </w:pPr>
+    </w:p>
+    <w:p>
+      <w:pPr>
+        <w:rPr>
+          <w:lang w:val="en-US"/>
+        </w:rPr>
+      </w:pPr>
       <w:r>
         <w:rPr>
           <w:lang w:val="en-US"/>
@@ -3541,29 +3155,70 @@
         <w:rPr>
           <w:lang w:val="en-US"/>
         </w:rPr>
-        <w:t xml:space="preserve">We have had 109 commits made by 9 contributors representing 793 lines of code. Our application is written mostly in </w:t>
-      </w:r>
-      <w:proofErr w:type="spellStart"/>
-      <w:r>
-        <w:rPr>
-          <w:lang w:val="en-US"/>
-        </w:rPr>
-        <w:t>Javascript</w:t>
-      </w:r>
-      <w:proofErr w:type="spellEnd"/>
-      <w:r>
-        <w:rPr>
-          <w:lang w:val="en-US"/>
-        </w:rPr>
-        <w:t xml:space="preserve"> and a low number of source code comments based on the % of the findings. We have a code base with a short history with the commit done in September 2017 and the application is maintained by a large development team of 9 contributors.</w:t>
-      </w:r>
-    </w:p>
-    <w:p>
-      <w:pPr>
-        <w:rPr>
-          <w:lang w:val="en-US"/>
-        </w:rPr>
-      </w:pPr>
+        <w:t>We have had 109 commits made by 9 contributors representing 793 lines of code. Our application is written mostly in Javascript and a low number of source code comments based on the % of the findings. We have a code base with a short history with the commit done in September 2017 and the application is maintained by a large development team of 9 contributors.</w:t>
+      </w:r>
+    </w:p>
+    <w:p>
+      <w:pPr>
+        <w:rPr>
+          <w:lang w:val="en-US"/>
+        </w:rPr>
+      </w:pPr>
+      <w:r>
+        <w:rPr>
+          <w:lang w:val="en-US"/>
+        </w:rPr>
+        <w:lastRenderedPageBreak/>
+        <w:t>The mos</w:t>
+      </w:r>
+      <w:r>
+        <w:rPr>
+          <w:lang w:val="en-US"/>
+        </w:rPr>
+        <w:t>t active file</w:t>
+      </w:r>
+      <w:r>
+        <w:rPr>
+          <w:lang w:val="en-US"/>
+        </w:rPr>
+        <w:t xml:space="preserve"> is the “actions.js” which contains all the business logic of the application.</w:t>
+      </w:r>
+      <w:r>
+        <w:rPr>
+          <w:lang w:val="en-US"/>
+        </w:rPr>
+        <w:t xml:space="preserve"> It is the file that performs data manipulation between the application and firebase.</w:t>
+      </w:r>
+    </w:p>
+    <w:p>
+      <w:pPr>
+        <w:jc w:val="both"/>
+        <w:rPr>
+          <w:lang w:val="en-US"/>
+        </w:rPr>
+      </w:pPr>
+      <w:r>
+        <w:rPr>
+          <w:lang w:val="en-US"/>
+        </w:rPr>
+        <w:t>The metric code shown above has been derivated by two different systems, the scitools “understand” which provides a summary of our code base and the “openhub” which reads the Github repository and produces metric information. Both tools show different results in terms of lines of code because the understand tool has been customized to read specific files whereas openhub applies its algorithm to the code base files only, by not taking into consideration test files, generated files and node modules plugins.</w:t>
+      </w:r>
+    </w:p>
+    <w:p>
+      <w:pPr>
+        <w:jc w:val="both"/>
+        <w:rPr>
+          <w:lang w:val="en-US"/>
+        </w:rPr>
+      </w:pPr>
+      <w:r>
+        <w:rPr>
+          <w:lang w:val="en-US"/>
+        </w:rPr>
+        <w:t>The process metric has been derived using git commands and using the extra set of commands.</w:t>
+      </w:r>
+      <w:bookmarkStart w:id="0" w:name="_GoBack"/>
+      <w:bookmarkEnd w:id="0"/>
     </w:p>
     <w:p>
       <w:pPr>
@@ -3626,39 +3281,17 @@
           <w:lang w:val="en-US"/>
         </w:rPr>
       </w:pPr>
-      <w:proofErr w:type="spellStart"/>
-      <w:r>
-        <w:rPr>
-          <w:lang w:val="en-US"/>
-        </w:rPr>
-        <w:t>GitHub</w:t>
-      </w:r>
-      <w:proofErr w:type="spellEnd"/>
-      <w:r>
-        <w:rPr>
-          <w:lang w:val="en-US"/>
-        </w:rPr>
-        <w:t xml:space="preserve"> might be a suitable platform for repository management and collaboration. However, an alternate tool such as Slack is required for instant communicatio</w:t>
-      </w:r>
-      <w:r>
-        <w:rPr>
-          <w:lang w:val="en-US"/>
-        </w:rPr>
-        <w:t xml:space="preserve">n. The decisions taken and conversations on Slack are not registered on </w:t>
-      </w:r>
-      <w:proofErr w:type="spellStart"/>
-      <w:r>
-        <w:rPr>
-          <w:lang w:val="en-US"/>
-        </w:rPr>
-        <w:t>Github</w:t>
-      </w:r>
-      <w:proofErr w:type="spellEnd"/>
-      <w:r>
-        <w:rPr>
-          <w:lang w:val="en-US"/>
-        </w:rPr>
-        <w:t>. It has to be done manually.</w:t>
+      <w:r>
+        <w:rPr>
+          <w:lang w:val="en-US"/>
+        </w:rPr>
+        <w:t>GitHub might be a suitable platform for repository management and collaboration. However, an alternate tool such as Slack is required for instant communicatio</w:t>
+      </w:r>
+      <w:r>
+        <w:rPr>
+          <w:lang w:val="en-US"/>
+        </w:rPr>
+        <w:t>n. The decisions taken and conversations on Slack are not registered on Github. It has to be done manually.</w:t>
       </w:r>
     </w:p>
     <w:p>
@@ -3684,29 +3317,7 @@
         <w:rPr>
           <w:lang w:val="en-US"/>
         </w:rPr>
-        <w:t>Maintaining a constant velocity for sprints is difficult when the team is distributed and all contributors are not 100% percent on the project (work, not available, sick…</w:t>
-      </w:r>
-      <w:proofErr w:type="spellStart"/>
-      <w:proofErr w:type="gramStart"/>
-      <w:r>
-        <w:rPr>
-          <w:lang w:val="en-US"/>
-        </w:rPr>
-        <w:t>etc</w:t>
-      </w:r>
-      <w:proofErr w:type="spellEnd"/>
-      <w:r>
-        <w:rPr>
-          <w:lang w:val="en-US"/>
-        </w:rPr>
-        <w:t xml:space="preserve"> )</w:t>
-      </w:r>
-      <w:proofErr w:type="gramEnd"/>
-      <w:r>
-        <w:rPr>
-          <w:lang w:val="en-US"/>
-        </w:rPr>
-        <w:t>.</w:t>
+        <w:t>Maintaining a constant velocity for sprints is difficult when the team is distributed and all contributors are not 100% percent on the project (work, not available, sick…etc ).</w:t>
       </w:r>
     </w:p>
     <w:p>
@@ -3735,8 +3346,6 @@
         </w:rPr>
         <w:t xml:space="preserve">Most of the acceptance tests </w:t>
       </w:r>
-      <w:bookmarkStart w:id="0" w:name="_GoBack"/>
-      <w:bookmarkEnd w:id="0"/>
       <w:r>
         <w:rPr>
           <w:lang w:val="en-US"/>
@@ -3759,35 +3368,7 @@
         <w:rPr>
           <w:lang w:val="en-US"/>
         </w:rPr>
-        <w:t xml:space="preserve"> through verbal communication and through the sprint report grade. The development team then has to create these issues on </w:t>
-      </w:r>
-      <w:proofErr w:type="spellStart"/>
-      <w:r>
-        <w:rPr>
-          <w:lang w:val="en-US"/>
-        </w:rPr>
-        <w:t>GitHub</w:t>
-      </w:r>
-      <w:proofErr w:type="spellEnd"/>
-      <w:r>
-        <w:rPr>
-          <w:lang w:val="en-US"/>
-        </w:rPr>
-        <w:t xml:space="preserve">. To be efficient, these issues should have been raised through </w:t>
-      </w:r>
-      <w:proofErr w:type="spellStart"/>
-      <w:r>
-        <w:rPr>
-          <w:lang w:val="en-US"/>
-        </w:rPr>
-        <w:t>GitHub</w:t>
-      </w:r>
-      <w:proofErr w:type="spellEnd"/>
-      <w:r>
-        <w:rPr>
-          <w:lang w:val="en-US"/>
-        </w:rPr>
-        <w:t xml:space="preserve"> directly by our TA.</w:t>
+        <w:t xml:space="preserve"> through verbal communication and through the sprint report grade. The development team then has to create these issues on GitHub. To be efficient, these issues should have been raised through GitHub directly by our TA.</w:t>
       </w:r>
     </w:p>
     <w:p>
@@ -3859,7 +3440,7 @@
                     <pic:cNvPicPr/>
                   </pic:nvPicPr>
                   <pic:blipFill>
-                    <a:blip r:embed="rId17"/>
+                    <a:blip r:embed="rId18"/>
                     <a:stretch>
                       <a:fillRect/>
                     </a:stretch>
@@ -4237,34 +3818,6 @@
           </w:p>
         </w:tc>
       </w:tr>
-      <w:tr>
-        <w:tc>
-          <w:tcPr>
-            <w:cnfStyle w:val="001000000000" w:firstRow="0" w:lastRow="0" w:firstColumn="1" w:lastColumn="0" w:oddVBand="0" w:evenVBand="0" w:oddHBand="0" w:evenHBand="0" w:firstRowFirstColumn="0" w:firstRowLastColumn="0" w:lastRowFirstColumn="0" w:lastRowLastColumn="0"/>
-            <w:tcW w:w="2122" w:type="dxa"/>
-          </w:tcPr>
-          <w:p>
-            <w:pPr>
-              <w:rPr>
-                <w:lang w:val="en-US"/>
-              </w:rPr>
-            </w:pPr>
-          </w:p>
-        </w:tc>
-        <w:tc>
-          <w:tcPr>
-            <w:tcW w:w="6508" w:type="dxa"/>
-          </w:tcPr>
-          <w:p>
-            <w:pPr>
-              <w:cnfStyle w:val="000000000000" w:firstRow="0" w:lastRow="0" w:firstColumn="0" w:lastColumn="0" w:oddVBand="0" w:evenVBand="0" w:oddHBand="0" w:evenHBand="0" w:firstRowFirstColumn="0" w:firstRowLastColumn="0" w:lastRowFirstColumn="0" w:lastRowLastColumn="0"/>
-              <w:rPr>
-                <w:lang w:val="en-US"/>
-              </w:rPr>
-            </w:pPr>
-          </w:p>
-        </w:tc>
-      </w:tr>
     </w:tbl>
     <w:p>
       <w:pPr>
@@ -4318,7 +3871,7 @@
           <w:lang w:val="en-US"/>
         </w:rPr>
       </w:pPr>
-      <w:hyperlink r:id="rId19" w:history="1">
+      <w:hyperlink r:id="rId20" w:history="1">
         <w:r>
           <w:rPr>
             <w:rStyle w:val="Hyperlink"/>
@@ -4336,10 +3889,13 @@
           <w:numId w:val="15"/>
         </w:numPr>
         <w:rPr>
-          <w:lang w:val="en-US"/>
-        </w:rPr>
-      </w:pPr>
-      <w:hyperlink r:id="rId20" w:history="1">
+          <w:rStyle w:val="Hyperlink"/>
+          <w:color w:val="auto"/>
+          <w:u w:val="none"/>
+          <w:lang w:val="en-US"/>
+        </w:rPr>
+      </w:pPr>
+      <w:hyperlink r:id="rId21" w:history="1">
         <w:r>
           <w:rPr>
             <w:rStyle w:val="Hyperlink"/>
@@ -4348,6 +3904,25 @@
           <w:t>https://www.openhub.net/p/classifieds341</w:t>
         </w:r>
       </w:hyperlink>
+    </w:p>
+    <w:p>
+      <w:pPr>
+        <w:pStyle w:val="ListParagraph"/>
+        <w:numPr>
+          <w:ilvl w:val="0"/>
+          <w:numId w:val="15"/>
+        </w:numPr>
+        <w:rPr>
+          <w:lang w:val="en-US"/>
+        </w:rPr>
+      </w:pPr>
+      <w:r>
+        <w:rPr>
+          <w:rStyle w:val="Hyperlink"/>
+          <w:lang w:val="en-US"/>
+        </w:rPr>
+        <w:t>Scitools - Understand</w:t>
+      </w:r>
     </w:p>
     <w:p>
       <w:pPr>
@@ -6860,7 +6435,7 @@
   <a:extraClrSchemeLst/>
   <a:extLst>
     <a:ext uri="{05A4C25C-085E-4340-85A3-A5531E510DB2}">
-      <thm15:themeFamily xmlns:thm15="http://schemas.microsoft.com/office/thememl/2012/main" xmlns="" name="Office Theme" id="{62F939B6-93AF-4DB8-9C6B-D6C7DFDC589F}" vid="{4A3C46E8-61CC-4603-A589-7422A47A8E4A}"/>
+      <thm15:themeFamily xmlns="" xmlns:thm15="http://schemas.microsoft.com/office/thememl/2012/main" name="Office Theme" id="{62F939B6-93AF-4DB8-9C6B-D6C7DFDC589F}" vid="{4A3C46E8-61CC-4603-A589-7422A47A8E4A}"/>
     </a:ext>
   </a:extLst>
 </a:theme>

</xml_diff>